<commit_message>
Added Webkit code style
</commit_message>
<xml_diff>
--- a/Course work/Пояснительная записка.docx
+++ b/Course work/Пояснительная записка.docx
@@ -3657,7 +3657,23 @@
           <w:sz w:val="28"/>
           <w:szCs w:val="28"/>
         </w:rPr>
-        <w:t>Для ботов выделено ограниченное место на серверах — все сообщения буду удалены по прошествии определённого срока после обработки.</w:t>
+        <w:t>Для ботов выделено ограниченное место на серверах — все сообщения буду</w:t>
+      </w:r>
+      <w:r>
+        <w:rPr>
+          <w:color w:val="000000"/>
+          <w:sz w:val="28"/>
+          <w:szCs w:val="28"/>
+        </w:rPr>
+        <w:t>т</w:t>
+      </w:r>
+      <w:r>
+        <w:rPr>
+          <w:color w:val="000000"/>
+          <w:sz w:val="28"/>
+          <w:szCs w:val="28"/>
+        </w:rPr>
+        <w:t xml:space="preserve"> удалены по прошествии определённого срока после обработки.</w:t>
       </w:r>
     </w:p>
     <w:p>
@@ -10740,7 +10756,21 @@
           <w:sz w:val="28"/>
           <w:szCs w:val="28"/>
         </w:rPr>
-        <w:t xml:space="preserve">Таким образом, бот будет для каждого пользователя, с которым он заговорит. </w:t>
+        <w:t xml:space="preserve">Таким образом, бот будет </w:t>
+      </w:r>
+      <w:r>
+        <w:rPr>
+          <w:sz w:val="28"/>
+          <w:szCs w:val="28"/>
+        </w:rPr>
+        <w:t xml:space="preserve">работать </w:t>
+      </w:r>
+      <w:r>
+        <w:rPr>
+          <w:sz w:val="28"/>
+          <w:szCs w:val="28"/>
+        </w:rPr>
+        <w:t xml:space="preserve">для каждого пользователя, с которым он заговорит. </w:t>
       </w:r>
     </w:p>
     <w:p>
@@ -11226,7 +11256,21 @@
           <w:sz w:val="28"/>
           <w:szCs w:val="28"/>
         </w:rPr>
-        <w:t>. При это денежные средства с банковской карточки не списываются.</w:t>
+        <w:t>. При это</w:t>
+      </w:r>
+      <w:r>
+        <w:rPr>
+          <w:sz w:val="28"/>
+          <w:szCs w:val="28"/>
+        </w:rPr>
+        <w:t>м</w:t>
+      </w:r>
+      <w:r>
+        <w:rPr>
+          <w:sz w:val="28"/>
+          <w:szCs w:val="28"/>
+        </w:rPr>
+        <w:t xml:space="preserve"> денежные средства с банковской карточки не списываются.</w:t>
       </w:r>
     </w:p>
     <w:p>
@@ -11333,7 +11377,16 @@
           <w:sz w:val="28"/>
           <w:szCs w:val="28"/>
         </w:rPr>
-        <w:t xml:space="preserve">Далее необходимо установить расширение (add-on) </w:t>
+        <w:t>Затем</w:t>
+      </w:r>
+      <w:bookmarkStart w:id="49" w:name="_GoBack"/>
+      <w:bookmarkEnd w:id="49"/>
+      <w:r>
+        <w:rPr>
+          <w:sz w:val="28"/>
+          <w:szCs w:val="28"/>
+        </w:rPr>
+        <w:t xml:space="preserve"> необходимо установить расширение (add-on) </w:t>
       </w:r>
       <w:hyperlink r:id="rId20" w:tgtFrame="_blank" w:history="1">
         <w:r>
@@ -11391,7 +11444,7 @@
           <w:iCs w:val="0"/>
         </w:rPr>
       </w:pPr>
-      <w:bookmarkStart w:id="49" w:name="_Toc480312024"/>
+      <w:bookmarkStart w:id="50" w:name="_Toc480312024"/>
       <w:r>
         <w:rPr>
           <w:rFonts w:ascii="Times New Roman" w:hAnsi="Times New Roman"/>
@@ -11400,7 +11453,7 @@
         </w:rPr>
         <w:t>4.3 Развёртывание бота</w:t>
       </w:r>
-      <w:bookmarkEnd w:id="49"/>
+      <w:bookmarkEnd w:id="50"/>
     </w:p>
     <w:p>
       <w:pPr>
@@ -12210,8 +12263,8 @@
           <w:iCs w:val="0"/>
         </w:rPr>
       </w:pPr>
-      <w:bookmarkStart w:id="50" w:name="_Toc480202455"/>
-      <w:bookmarkStart w:id="51" w:name="_Toc480312025"/>
+      <w:bookmarkStart w:id="51" w:name="_Toc480202455"/>
+      <w:bookmarkStart w:id="52" w:name="_Toc480312025"/>
       <w:bookmarkEnd w:id="28"/>
       <w:r>
         <w:rPr>
@@ -12222,8 +12275,8 @@
         <w:lastRenderedPageBreak/>
         <w:t>Выводы</w:t>
       </w:r>
-      <w:bookmarkEnd w:id="50"/>
       <w:bookmarkEnd w:id="51"/>
+      <w:bookmarkEnd w:id="52"/>
     </w:p>
     <w:p>
       <w:pPr>
@@ -12496,8 +12549,8 @@
           <w:iCs w:val="0"/>
         </w:rPr>
       </w:pPr>
-      <w:bookmarkStart w:id="52" w:name="_Toc480202456"/>
-      <w:bookmarkStart w:id="53" w:name="_Toc480312026"/>
+      <w:bookmarkStart w:id="53" w:name="_Toc480202456"/>
+      <w:bookmarkStart w:id="54" w:name="_Toc480312026"/>
       <w:r>
         <w:rPr>
           <w:rFonts w:ascii="Times New Roman" w:hAnsi="Times New Roman"/>
@@ -12515,7 +12568,7 @@
         </w:rPr>
         <w:t xml:space="preserve"> </w:t>
       </w:r>
-      <w:bookmarkEnd w:id="52"/>
+      <w:bookmarkEnd w:id="53"/>
       <w:r>
         <w:rPr>
           <w:rFonts w:ascii="Times New Roman" w:hAnsi="Times New Roman"/>
@@ -12524,7 +12577,7 @@
         </w:rPr>
         <w:t>источников</w:t>
       </w:r>
-      <w:bookmarkEnd w:id="53"/>
+      <w:bookmarkEnd w:id="54"/>
     </w:p>
     <w:p>
       <w:pPr>
@@ -12843,8 +12896,6 @@
           <w:szCs w:val="28"/>
         </w:rPr>
       </w:pPr>
-      <w:bookmarkStart w:id="54" w:name="_GoBack"/>
-      <w:bookmarkEnd w:id="54"/>
     </w:p>
     <w:sectPr>
       <w:footerReference w:type="even" r:id="rId31"/>
@@ -13109,7 +13160,7 @@
         <w:rStyle w:val="a4"/>
         <w:noProof/>
       </w:rPr>
-      <w:t>19</w:t>
+      <w:t>16</w:t>
     </w:r>
     <w:r>
       <w:rPr>
@@ -15926,7 +15977,7 @@
 </file>
 
 <file path=customXml/itemProps1.xml><?xml version="1.0" encoding="utf-8"?>
-<ds:datastoreItem xmlns:ds="http://schemas.openxmlformats.org/officeDocument/2006/customXml" ds:itemID="{CB3A64C8-8AB0-C948-8A8C-383ADE954D52}">
+<ds:datastoreItem xmlns:ds="http://schemas.openxmlformats.org/officeDocument/2006/customXml" ds:itemID="{A543A8AE-202A-BA4E-B37B-2BB2CB56C308}">
   <ds:schemaRefs>
     <ds:schemaRef ds:uri="http://schemas.openxmlformats.org/officeDocument/2006/bibliography"/>
   </ds:schemaRefs>

</xml_diff>